<commit_message>
fixed typo in Resume - Certifications
</commit_message>
<xml_diff>
--- a/RichardHollonSite/obj/Release/Package/PackageTmp/Content/Documents/Resume2013.docx
+++ b/RichardHollonSite/obj/Release/Package/PackageTmp/Content/Documents/Resume2013.docx
@@ -166,8 +166,6 @@
           <w:sz w:val="22"/>
         </w:rPr>
       </w:pPr>
-      <w:bookmarkStart w:id="0" w:name="_GoBack"/>
-      <w:bookmarkEnd w:id="0"/>
       <w:r>
         <w:rPr>
           <w:rFonts w:ascii="Arial" w:hAnsi="Arial"/>
@@ -332,6 +330,7 @@
             <w:r>
               <w:rPr>
                 <w:rFonts w:ascii="Arial" w:hAnsi="Arial"/>
+                <w:b/>
                 <w:i/>
                 <w:sz w:val="22"/>
               </w:rPr>
@@ -340,10 +339,19 @@
             <w:r>
               <w:rPr>
                 <w:rFonts w:ascii="Arial" w:hAnsi="Arial"/>
+                <w:b/>
                 <w:i/>
                 <w:sz w:val="22"/>
               </w:rPr>
-              <w:t>anguages:</w:t>
+              <w:t>anguages</w:t>
+            </w:r>
+            <w:r>
+              <w:rPr>
+                <w:rFonts w:ascii="Arial" w:hAnsi="Arial"/>
+                <w:i/>
+                <w:sz w:val="22"/>
+              </w:rPr>
+              <w:t>:</w:t>
             </w:r>
             <w:r>
               <w:rPr>
@@ -380,16 +388,50 @@
                 <w:sz w:val="23"/>
                 <w:szCs w:val="23"/>
               </w:rPr>
-              <w:t xml:space="preserve">, VB.NET, ASP.NET, XML, SQL, VISUAL C++, VB6, Oracle PL/SQL, </w:t>
-            </w:r>
-            <w:r>
+              <w:t>, VB.NET, ASP.NET, XML, SQL, Visual C++, VB6, Oracle PL/SQL, JavaScript, HTML, LINQ, XAML, Objective-C, Flex4/AS3.</w:t>
+            </w:r>
+          </w:p>
+          <w:p>
+            <w:pPr>
+              <w:rPr>
+                <w:rFonts w:ascii="Arial Black" w:hAnsi="Arial Black"/>
+                <w:sz w:val="22"/>
+              </w:rPr>
+            </w:pPr>
+          </w:p>
+          <w:p>
+            <w:pPr>
               <w:rPr>
                 <w:rFonts w:ascii="Arial" w:hAnsi="Arial" w:cs="Arial"/>
                 <w:color w:val="000000"/>
                 <w:sz w:val="23"/>
                 <w:szCs w:val="23"/>
               </w:rPr>
-              <w:t>JavaScript</w:t>
+            </w:pPr>
+            <w:r>
+              <w:rPr>
+                <w:rFonts w:ascii="Arial" w:hAnsi="Arial"/>
+                <w:b/>
+                <w:i/>
+                <w:sz w:val="22"/>
+              </w:rPr>
+              <w:t>Database</w:t>
+            </w:r>
+            <w:r>
+              <w:rPr>
+                <w:rFonts w:ascii="Arial" w:hAnsi="Arial"/>
+                <w:i/>
+                <w:sz w:val="22"/>
+              </w:rPr>
+              <w:t>:</w:t>
+            </w:r>
+            <w:r>
+              <w:rPr>
+                <w:rFonts w:ascii="Arial" w:hAnsi="Arial"/>
+                <w:i/>
+                <w:sz w:val="22"/>
+              </w:rPr>
+              <w:t xml:space="preserve">     </w:t>
             </w:r>
             <w:r>
               <w:rPr>
@@ -398,42 +440,60 @@
                 <w:sz w:val="23"/>
                 <w:szCs w:val="23"/>
               </w:rPr>
-              <w:t>, HTML, LINQ, XAML, Objective-C, Flex4/AS3.</w:t>
-            </w:r>
-          </w:p>
-          <w:p>
-            <w:pPr>
-              <w:rPr>
-                <w:rFonts w:ascii="Arial Black" w:hAnsi="Arial Black"/>
-                <w:sz w:val="22"/>
-              </w:rPr>
-            </w:pPr>
-          </w:p>
-          <w:p>
-            <w:pPr>
+              <w:t>MS SQL 2005/2008(r2)/2012, SSIS, ETL, Change Tracking, Merge Replication/DTS, SQL Profiler, SQL Reporting Services, MS Access, Red Gate SQL Compare, SQL Backup cloud automation.</w:t>
+            </w:r>
+          </w:p>
+          <w:p>
+            <w:pPr>
+              <w:spacing w:before="180"/>
+              <w:rPr>
+                <w:rFonts w:ascii="Arial" w:hAnsi="Arial"/>
+                <w:sz w:val="22"/>
+              </w:rPr>
+            </w:pPr>
+            <w:r>
+              <w:rPr>
+                <w:rFonts w:ascii="Arial" w:hAnsi="Arial"/>
+                <w:b/>
+                <w:i/>
+                <w:sz w:val="22"/>
+              </w:rPr>
+              <w:t>Software</w:t>
+            </w:r>
+            <w:r>
+              <w:rPr>
+                <w:rFonts w:ascii="Arial" w:hAnsi="Arial"/>
+                <w:i/>
+                <w:sz w:val="22"/>
+              </w:rPr>
+              <w:t>:</w:t>
+            </w:r>
+            <w:r>
+              <w:rPr>
+                <w:rFonts w:ascii="Arial" w:hAnsi="Arial"/>
+                <w:i/>
+                <w:sz w:val="22"/>
+              </w:rPr>
+              <w:t xml:space="preserve">     </w:t>
+            </w:r>
+            <w:r>
+              <w:rPr>
+                <w:rFonts w:ascii="Arial" w:hAnsi="Arial"/>
+                <w:i/>
+                <w:sz w:val="22"/>
+              </w:rPr>
+              <w:t xml:space="preserve"> </w:t>
+            </w:r>
+            <w:r>
               <w:rPr>
                 <w:rFonts w:ascii="Arial" w:hAnsi="Arial" w:cs="Arial"/>
                 <w:color w:val="000000"/>
                 <w:sz w:val="23"/>
                 <w:szCs w:val="23"/>
               </w:rPr>
-            </w:pPr>
-            <w:r>
-              <w:rPr>
-                <w:rFonts w:ascii="Arial" w:hAnsi="Arial"/>
-                <w:i/>
-                <w:sz w:val="22"/>
-              </w:rPr>
-              <w:t>Database:</w:t>
-            </w:r>
-            <w:r>
-              <w:rPr>
-                <w:rFonts w:ascii="Arial" w:hAnsi="Arial"/>
-                <w:i/>
-                <w:sz w:val="22"/>
-              </w:rPr>
-              <w:t xml:space="preserve">     </w:t>
-            </w:r>
+              <w:t xml:space="preserve">Visual Studio.NET 1.0-4.5, MVC 2-4, Visual Studio 6, Tortoise SVN, </w:t>
+            </w:r>
+            <w:proofErr w:type="spellStart"/>
             <w:r>
               <w:rPr>
                 <w:rFonts w:ascii="Arial" w:hAnsi="Arial" w:cs="Arial"/>
@@ -441,33 +501,9 @@
                 <w:sz w:val="23"/>
                 <w:szCs w:val="23"/>
               </w:rPr>
-              <w:t>MS SQL 2005/2008(r2)/2012, SSIS, ETL, Change Tracking, Merge Replication/DTS, SQL Profiler, SQL Reporting Services, MS Access, Red Gate SQL Compare, SQL Backup cloud automation.</w:t>
-            </w:r>
-          </w:p>
-          <w:p>
-            <w:pPr>
-              <w:spacing w:before="180"/>
-              <w:rPr>
-                <w:rFonts w:ascii="Arial" w:hAnsi="Arial"/>
-                <w:sz w:val="22"/>
-              </w:rPr>
-            </w:pPr>
-            <w:r>
-              <w:rPr>
-                <w:rFonts w:ascii="Arial" w:hAnsi="Arial"/>
-                <w:i/>
-                <w:sz w:val="22"/>
-              </w:rPr>
-              <w:t>Software:</w:t>
-            </w:r>
-            <w:r>
-              <w:rPr>
-                <w:rFonts w:ascii="Arial" w:hAnsi="Arial"/>
-                <w:i/>
-                <w:sz w:val="22"/>
-              </w:rPr>
-              <w:t xml:space="preserve">     </w:t>
-            </w:r>
+              <w:t>NHibernate</w:t>
+            </w:r>
+            <w:proofErr w:type="spellEnd"/>
             <w:r>
               <w:rPr>
                 <w:rFonts w:ascii="Arial" w:hAnsi="Arial" w:cs="Arial"/>
@@ -475,7 +511,7 @@
                 <w:sz w:val="23"/>
                 <w:szCs w:val="23"/>
               </w:rPr>
-              <w:t xml:space="preserve">Visual Studio.NET 1.0-4.0, VS6, Tortoise SVN, </w:t>
+              <w:t xml:space="preserve">, CruiseControl.NET, Cloudberry, </w:t>
             </w:r>
             <w:proofErr w:type="spellStart"/>
             <w:r>
@@ -485,7 +521,7 @@
                 <w:sz w:val="23"/>
                 <w:szCs w:val="23"/>
               </w:rPr>
-              <w:t>NHibernate</w:t>
+              <w:t>OnTime</w:t>
             </w:r>
             <w:proofErr w:type="spellEnd"/>
             <w:r>
@@ -495,7 +531,7 @@
                 <w:sz w:val="23"/>
                 <w:szCs w:val="23"/>
               </w:rPr>
-              <w:t xml:space="preserve">, CruiseControl.NET, Cloudberry, </w:t>
+              <w:t xml:space="preserve">, </w:t>
             </w:r>
             <w:proofErr w:type="spellStart"/>
             <w:r>
@@ -505,7 +541,7 @@
                 <w:sz w:val="23"/>
                 <w:szCs w:val="23"/>
               </w:rPr>
-              <w:t>OnTime</w:t>
+              <w:t>NCover</w:t>
             </w:r>
             <w:proofErr w:type="spellEnd"/>
             <w:r>
@@ -515,7 +551,7 @@
                 <w:sz w:val="23"/>
                 <w:szCs w:val="23"/>
               </w:rPr>
-              <w:t xml:space="preserve">, </w:t>
+              <w:t xml:space="preserve">, Castle </w:t>
             </w:r>
             <w:proofErr w:type="spellStart"/>
             <w:r>
@@ -525,7 +561,7 @@
                 <w:sz w:val="23"/>
                 <w:szCs w:val="23"/>
               </w:rPr>
-              <w:t>NCover</w:t>
+              <w:t>ActiveRecord</w:t>
             </w:r>
             <w:proofErr w:type="spellEnd"/>
             <w:r>
@@ -535,7 +571,7 @@
                 <w:sz w:val="23"/>
                 <w:szCs w:val="23"/>
               </w:rPr>
-              <w:t xml:space="preserve">, Castle </w:t>
+              <w:t xml:space="preserve">, Crystal Reports, Active Reports, </w:t>
             </w:r>
             <w:proofErr w:type="spellStart"/>
             <w:r>
@@ -545,7 +581,7 @@
                 <w:sz w:val="23"/>
                 <w:szCs w:val="23"/>
               </w:rPr>
-              <w:t>ActiveRecord</w:t>
+              <w:t>XTra</w:t>
             </w:r>
             <w:proofErr w:type="spellEnd"/>
             <w:r>
@@ -555,7 +591,7 @@
                 <w:sz w:val="23"/>
                 <w:szCs w:val="23"/>
               </w:rPr>
-              <w:t xml:space="preserve">, Crystal Reports, Active Reports, </w:t>
+              <w:t xml:space="preserve"> Controls, </w:t>
             </w:r>
             <w:proofErr w:type="spellStart"/>
             <w:r>
@@ -565,7 +601,7 @@
                 <w:sz w:val="23"/>
                 <w:szCs w:val="23"/>
               </w:rPr>
-              <w:t>XTra</w:t>
+              <w:t>Telerik</w:t>
             </w:r>
             <w:proofErr w:type="spellEnd"/>
             <w:r>
@@ -575,7 +611,7 @@
                 <w:sz w:val="23"/>
                 <w:szCs w:val="23"/>
               </w:rPr>
-              <w:t xml:space="preserve"> Controls, </w:t>
+              <w:t xml:space="preserve"> ORM, Putty, </w:t>
             </w:r>
             <w:proofErr w:type="spellStart"/>
             <w:r>
@@ -585,7 +621,7 @@
                 <w:sz w:val="23"/>
                 <w:szCs w:val="23"/>
               </w:rPr>
-              <w:t>Telerik</w:t>
+              <w:t>WireShark</w:t>
             </w:r>
             <w:proofErr w:type="spellEnd"/>
             <w:r>
@@ -595,7 +631,7 @@
                 <w:sz w:val="23"/>
                 <w:szCs w:val="23"/>
               </w:rPr>
-              <w:t xml:space="preserve"> ORM, Putty, </w:t>
+              <w:t xml:space="preserve">, </w:t>
             </w:r>
             <w:proofErr w:type="spellStart"/>
             <w:r>
@@ -605,7 +641,7 @@
                 <w:sz w:val="23"/>
                 <w:szCs w:val="23"/>
               </w:rPr>
-              <w:t>WireShark</w:t>
+              <w:t>KeePass</w:t>
             </w:r>
             <w:proofErr w:type="spellEnd"/>
             <w:r>
@@ -615,7 +651,7 @@
                 <w:sz w:val="23"/>
                 <w:szCs w:val="23"/>
               </w:rPr>
-              <w:t xml:space="preserve">, </w:t>
+              <w:t xml:space="preserve">, Console, </w:t>
             </w:r>
             <w:proofErr w:type="spellStart"/>
             <w:r>
@@ -625,7 +661,7 @@
                 <w:sz w:val="23"/>
                 <w:szCs w:val="23"/>
               </w:rPr>
-              <w:t>KeePass</w:t>
+              <w:t>Git</w:t>
             </w:r>
             <w:proofErr w:type="spellEnd"/>
             <w:r>
@@ -635,7 +671,7 @@
                 <w:sz w:val="23"/>
                 <w:szCs w:val="23"/>
               </w:rPr>
-              <w:t xml:space="preserve">, Console, </w:t>
+              <w:t>/</w:t>
             </w:r>
             <w:proofErr w:type="spellStart"/>
             <w:r>
@@ -645,7 +681,7 @@
                 <w:sz w:val="23"/>
                 <w:szCs w:val="23"/>
               </w:rPr>
-              <w:t>Git</w:t>
+              <w:t>GitHub</w:t>
             </w:r>
             <w:proofErr w:type="spellEnd"/>
             <w:r>
@@ -655,7 +691,7 @@
                 <w:sz w:val="23"/>
                 <w:szCs w:val="23"/>
               </w:rPr>
-              <w:t>/</w:t>
+              <w:t xml:space="preserve">, 7-zip, </w:t>
             </w:r>
             <w:proofErr w:type="spellStart"/>
             <w:r>
@@ -665,7 +701,7 @@
                 <w:sz w:val="23"/>
                 <w:szCs w:val="23"/>
               </w:rPr>
-              <w:t>GitHub</w:t>
+              <w:t>Flashbuilder</w:t>
             </w:r>
             <w:proofErr w:type="spellEnd"/>
             <w:r>
@@ -675,19 +711,38 @@
                 <w:sz w:val="23"/>
                 <w:szCs w:val="23"/>
               </w:rPr>
-              <w:t xml:space="preserve">, 7-zip, </w:t>
-            </w:r>
-            <w:proofErr w:type="spellStart"/>
-            <w:r>
+              <w:t xml:space="preserve"> 4.x, Notepad++.</w:t>
+            </w:r>
+          </w:p>
+          <w:p>
+            <w:pPr>
+              <w:rPr>
+                <w:rFonts w:ascii="Arial" w:hAnsi="Arial"/>
+                <w:i/>
+                <w:sz w:val="22"/>
+              </w:rPr>
+            </w:pPr>
+          </w:p>
+          <w:p>
+            <w:pPr>
               <w:rPr>
                 <w:rFonts w:ascii="Arial" w:hAnsi="Arial" w:cs="Arial"/>
                 <w:color w:val="000000"/>
                 <w:sz w:val="23"/>
                 <w:szCs w:val="23"/>
               </w:rPr>
-              <w:t>Flashbuilder</w:t>
-            </w:r>
-            <w:proofErr w:type="spellEnd"/>
+            </w:pPr>
+            <w:r>
+              <w:rPr>
+                <w:rFonts w:ascii="Arial" w:hAnsi="Arial" w:cs="Arial"/>
+                <w:b/>
+                <w:i/>
+                <w:color w:val="000000"/>
+                <w:sz w:val="23"/>
+                <w:szCs w:val="23"/>
+              </w:rPr>
+              <w:t>OS</w:t>
+            </w:r>
             <w:r>
               <w:rPr>
                 <w:rFonts w:ascii="Arial" w:hAnsi="Arial" w:cs="Arial"/>
@@ -695,36 +750,74 @@
                 <w:sz w:val="23"/>
                 <w:szCs w:val="23"/>
               </w:rPr>
-              <w:t xml:space="preserve"> 4.x, Notepad++.</w:t>
-            </w:r>
-          </w:p>
-          <w:p>
-            <w:pPr>
-              <w:rPr>
-                <w:rFonts w:ascii="Arial" w:hAnsi="Arial"/>
-                <w:i/>
-                <w:sz w:val="22"/>
-              </w:rPr>
-            </w:pPr>
-          </w:p>
-          <w:p>
-            <w:pPr>
+              <w:t xml:space="preserve">: </w:t>
+            </w:r>
+            <w:r>
               <w:rPr>
                 <w:rFonts w:ascii="Arial" w:hAnsi="Arial" w:cs="Arial"/>
                 <w:color w:val="000000"/>
                 <w:sz w:val="23"/>
                 <w:szCs w:val="23"/>
               </w:rPr>
-            </w:pPr>
+              <w:t xml:space="preserve">      </w:t>
+            </w:r>
             <w:r>
               <w:rPr>
                 <w:rFonts w:ascii="Arial" w:hAnsi="Arial" w:cs="Arial"/>
+                <w:color w:val="000000"/>
+                <w:sz w:val="23"/>
+                <w:szCs w:val="23"/>
+              </w:rPr>
+              <w:t xml:space="preserve">     </w:t>
+            </w:r>
+            <w:r>
+              <w:rPr>
+                <w:rFonts w:ascii="Arial" w:hAnsi="Arial" w:cs="Arial"/>
+                <w:color w:val="000000"/>
+                <w:sz w:val="23"/>
+                <w:szCs w:val="23"/>
+              </w:rPr>
+              <w:t>Windows XP/Vista/7/8, Win</w:t>
+            </w:r>
+            <w:r>
+              <w:rPr>
+                <w:rFonts w:ascii="Arial" w:hAnsi="Arial" w:cs="Arial"/>
+                <w:color w:val="000000"/>
+                <w:sz w:val="23"/>
+                <w:szCs w:val="23"/>
+              </w:rPr>
+              <w:t>dows Server 2003/2008(r2), iOS5, Ubuntu.</w:t>
+            </w:r>
+          </w:p>
+          <w:p>
+            <w:pPr>
+              <w:rPr>
+                <w:rFonts w:ascii="Arial" w:hAnsi="Arial" w:cs="Arial"/>
+                <w:color w:val="000000"/>
+                <w:sz w:val="23"/>
+                <w:szCs w:val="23"/>
+              </w:rPr>
+            </w:pPr>
+          </w:p>
+          <w:p>
+            <w:pPr>
+              <w:rPr>
+                <w:rFonts w:ascii="Arial" w:hAnsi="Arial" w:cs="Arial"/>
+                <w:color w:val="000000"/>
+                <w:sz w:val="23"/>
+                <w:szCs w:val="23"/>
+              </w:rPr>
+            </w:pPr>
+            <w:r>
+              <w:rPr>
+                <w:rFonts w:ascii="Arial" w:hAnsi="Arial" w:cs="Arial"/>
+                <w:b/>
                 <w:i/>
                 <w:color w:val="000000"/>
                 <w:sz w:val="23"/>
                 <w:szCs w:val="23"/>
               </w:rPr>
-              <w:t>OS</w:t>
+              <w:t>Agile</w:t>
             </w:r>
             <w:r>
               <w:rPr>
@@ -733,7 +826,7 @@
                 <w:sz w:val="23"/>
                 <w:szCs w:val="23"/>
               </w:rPr>
-              <w:t xml:space="preserve">: </w:t>
+              <w:t xml:space="preserve">:     </w:t>
             </w:r>
             <w:r>
               <w:rPr>
@@ -742,7 +835,7 @@
                 <w:sz w:val="23"/>
                 <w:szCs w:val="23"/>
               </w:rPr>
-              <w:t xml:space="preserve">      </w:t>
+              <w:t xml:space="preserve">    </w:t>
             </w:r>
             <w:r>
               <w:rPr>
@@ -751,8 +844,9 @@
                 <w:sz w:val="23"/>
                 <w:szCs w:val="23"/>
               </w:rPr>
-              <w:t>Windows</w:t>
-            </w:r>
+              <w:t xml:space="preserve">Team Foundation Server, CruiseControl.NET, </w:t>
+            </w:r>
+            <w:proofErr w:type="spellStart"/>
             <w:r>
               <w:rPr>
                 <w:rFonts w:ascii="Arial" w:hAnsi="Arial" w:cs="Arial"/>
@@ -760,8 +854,9 @@
                 <w:sz w:val="23"/>
                 <w:szCs w:val="23"/>
               </w:rPr>
-              <w:t xml:space="preserve"> XP/Vista/7/</w:t>
-            </w:r>
+              <w:t>TeamCity</w:t>
+            </w:r>
+            <w:proofErr w:type="spellEnd"/>
             <w:r>
               <w:rPr>
                 <w:rFonts w:ascii="Arial" w:hAnsi="Arial" w:cs="Arial"/>
@@ -769,38 +864,29 @@
                 <w:sz w:val="23"/>
                 <w:szCs w:val="23"/>
               </w:rPr>
-              <w:t>8, Windows Server 2003/2008(r2), iOS5.</w:t>
-            </w:r>
-          </w:p>
-          <w:p>
-            <w:pPr>
+              <w:t xml:space="preserve">, </w:t>
+            </w:r>
+            <w:proofErr w:type="spellStart"/>
+            <w:r>
               <w:rPr>
                 <w:rFonts w:ascii="Arial" w:hAnsi="Arial" w:cs="Arial"/>
                 <w:color w:val="000000"/>
                 <w:sz w:val="23"/>
                 <w:szCs w:val="23"/>
               </w:rPr>
-            </w:pPr>
-          </w:p>
-          <w:p>
-            <w:pPr>
+              <w:t>MSBuild</w:t>
+            </w:r>
+            <w:proofErr w:type="spellEnd"/>
+            <w:r>
               <w:rPr>
                 <w:rFonts w:ascii="Arial" w:hAnsi="Arial" w:cs="Arial"/>
                 <w:color w:val="000000"/>
                 <w:sz w:val="23"/>
                 <w:szCs w:val="23"/>
               </w:rPr>
-            </w:pPr>
-            <w:r>
-              <w:rPr>
-                <w:rFonts w:ascii="Arial" w:hAnsi="Arial" w:cs="Arial"/>
-                <w:i/>
-                <w:color w:val="000000"/>
-                <w:sz w:val="23"/>
-                <w:szCs w:val="23"/>
-              </w:rPr>
-              <w:t>Agile</w:t>
-            </w:r>
+              <w:t xml:space="preserve">, GIT Administration, </w:t>
+            </w:r>
+            <w:proofErr w:type="spellStart"/>
             <w:r>
               <w:rPr>
                 <w:rFonts w:ascii="Arial" w:hAnsi="Arial" w:cs="Arial"/>
@@ -808,9 +894,9 @@
                 <w:sz w:val="23"/>
                 <w:szCs w:val="23"/>
               </w:rPr>
-              <w:t xml:space="preserve">:     CruiseControl.NET, </w:t>
-            </w:r>
-            <w:proofErr w:type="spellStart"/>
+              <w:t>MediaWiki</w:t>
+            </w:r>
+            <w:proofErr w:type="spellEnd"/>
             <w:r>
               <w:rPr>
                 <w:rFonts w:ascii="Arial" w:hAnsi="Arial" w:cs="Arial"/>
@@ -818,9 +904,9 @@
                 <w:sz w:val="23"/>
                 <w:szCs w:val="23"/>
               </w:rPr>
-              <w:t>TeamCity</w:t>
-            </w:r>
-            <w:proofErr w:type="spellEnd"/>
+              <w:t xml:space="preserve">, </w:t>
+            </w:r>
+            <w:proofErr w:type="spellStart"/>
             <w:r>
               <w:rPr>
                 <w:rFonts w:ascii="Arial" w:hAnsi="Arial" w:cs="Arial"/>
@@ -828,9 +914,9 @@
                 <w:sz w:val="23"/>
                 <w:szCs w:val="23"/>
               </w:rPr>
-              <w:t xml:space="preserve">, </w:t>
-            </w:r>
-            <w:proofErr w:type="spellStart"/>
+              <w:t>Agilo</w:t>
+            </w:r>
+            <w:proofErr w:type="spellEnd"/>
             <w:r>
               <w:rPr>
                 <w:rFonts w:ascii="Arial" w:hAnsi="Arial" w:cs="Arial"/>
@@ -838,9 +924,9 @@
                 <w:sz w:val="23"/>
                 <w:szCs w:val="23"/>
               </w:rPr>
-              <w:t>MSBuild</w:t>
-            </w:r>
-            <w:proofErr w:type="spellEnd"/>
+              <w:t xml:space="preserve">, SVN Administration, </w:t>
+            </w:r>
+            <w:proofErr w:type="spellStart"/>
             <w:r>
               <w:rPr>
                 <w:rFonts w:ascii="Arial" w:hAnsi="Arial" w:cs="Arial"/>
@@ -848,9 +934,9 @@
                 <w:sz w:val="23"/>
                 <w:szCs w:val="23"/>
               </w:rPr>
-              <w:t xml:space="preserve">, GIT Administration, </w:t>
-            </w:r>
-            <w:proofErr w:type="spellStart"/>
+              <w:t>nCoverage</w:t>
+            </w:r>
+            <w:proofErr w:type="spellEnd"/>
             <w:r>
               <w:rPr>
                 <w:rFonts w:ascii="Arial" w:hAnsi="Arial" w:cs="Arial"/>
@@ -858,9 +944,9 @@
                 <w:sz w:val="23"/>
                 <w:szCs w:val="23"/>
               </w:rPr>
-              <w:t>MediaWiki</w:t>
-            </w:r>
-            <w:proofErr w:type="spellEnd"/>
+              <w:t xml:space="preserve">, </w:t>
+            </w:r>
+            <w:proofErr w:type="spellStart"/>
             <w:r>
               <w:rPr>
                 <w:rFonts w:ascii="Arial" w:hAnsi="Arial" w:cs="Arial"/>
@@ -868,9 +954,9 @@
                 <w:sz w:val="23"/>
                 <w:szCs w:val="23"/>
               </w:rPr>
-              <w:t xml:space="preserve">, </w:t>
-            </w:r>
-            <w:proofErr w:type="spellStart"/>
+              <w:t>OnTime</w:t>
+            </w:r>
+            <w:proofErr w:type="spellEnd"/>
             <w:r>
               <w:rPr>
                 <w:rFonts w:ascii="Arial" w:hAnsi="Arial" w:cs="Arial"/>
@@ -878,9 +964,9 @@
                 <w:sz w:val="23"/>
                 <w:szCs w:val="23"/>
               </w:rPr>
-              <w:t>Agilo</w:t>
-            </w:r>
-            <w:proofErr w:type="spellEnd"/>
+              <w:t xml:space="preserve">, </w:t>
+            </w:r>
+            <w:proofErr w:type="spellStart"/>
             <w:r>
               <w:rPr>
                 <w:rFonts w:ascii="Arial" w:hAnsi="Arial" w:cs="Arial"/>
@@ -888,9 +974,9 @@
                 <w:sz w:val="23"/>
                 <w:szCs w:val="23"/>
               </w:rPr>
-              <w:t xml:space="preserve">, SVN Administration, </w:t>
-            </w:r>
-            <w:proofErr w:type="spellStart"/>
+              <w:t>nUnit</w:t>
+            </w:r>
+            <w:proofErr w:type="spellEnd"/>
             <w:r>
               <w:rPr>
                 <w:rFonts w:ascii="Arial" w:hAnsi="Arial" w:cs="Arial"/>
@@ -898,9 +984,9 @@
                 <w:sz w:val="23"/>
                 <w:szCs w:val="23"/>
               </w:rPr>
-              <w:t>nCoverage</w:t>
-            </w:r>
-            <w:proofErr w:type="spellEnd"/>
+              <w:t xml:space="preserve">, ANT, </w:t>
+            </w:r>
+            <w:proofErr w:type="spellStart"/>
             <w:r>
               <w:rPr>
                 <w:rFonts w:ascii="Arial" w:hAnsi="Arial" w:cs="Arial"/>
@@ -908,9 +994,9 @@
                 <w:sz w:val="23"/>
                 <w:szCs w:val="23"/>
               </w:rPr>
-              <w:t xml:space="preserve">, </w:t>
-            </w:r>
-            <w:proofErr w:type="spellStart"/>
+              <w:t>Resharper</w:t>
+            </w:r>
+            <w:proofErr w:type="spellEnd"/>
             <w:r>
               <w:rPr>
                 <w:rFonts w:ascii="Arial" w:hAnsi="Arial" w:cs="Arial"/>
@@ -918,17 +1004,61 @@
                 <w:sz w:val="23"/>
                 <w:szCs w:val="23"/>
               </w:rPr>
-              <w:t>OnTime</w:t>
-            </w:r>
-            <w:proofErr w:type="spellEnd"/>
-            <w:r>
+              <w:t>, SCRUM, Peer code review.</w:t>
+            </w:r>
+          </w:p>
+          <w:p>
+            <w:pPr>
+              <w:rPr>
+                <w:rFonts w:ascii="Arial" w:hAnsi="Arial"/>
+                <w:i/>
+                <w:sz w:val="22"/>
+              </w:rPr>
+            </w:pPr>
+          </w:p>
+          <w:p>
+            <w:pPr>
               <w:rPr>
                 <w:rFonts w:ascii="Arial" w:hAnsi="Arial" w:cs="Arial"/>
                 <w:color w:val="000000"/>
                 <w:sz w:val="23"/>
                 <w:szCs w:val="23"/>
               </w:rPr>
-              <w:t xml:space="preserve">, </w:t>
+            </w:pPr>
+            <w:bookmarkStart w:id="0" w:name="_GoBack"/>
+            <w:r>
+              <w:rPr>
+                <w:rFonts w:ascii="Arial" w:hAnsi="Arial"/>
+                <w:b/>
+                <w:i/>
+                <w:sz w:val="22"/>
+              </w:rPr>
+              <w:t>Skills</w:t>
+            </w:r>
+            <w:bookmarkEnd w:id="0"/>
+            <w:r>
+              <w:rPr>
+                <w:rFonts w:ascii="Arial" w:hAnsi="Arial"/>
+                <w:i/>
+                <w:sz w:val="22"/>
+              </w:rPr>
+              <w:t>:</w:t>
+            </w:r>
+            <w:r>
+              <w:rPr>
+                <w:rFonts w:ascii="Arial" w:hAnsi="Arial"/>
+                <w:i/>
+                <w:sz w:val="22"/>
+              </w:rPr>
+              <w:t xml:space="preserve">     </w:t>
+            </w:r>
+            <w:r>
+              <w:rPr>
+                <w:rFonts w:ascii="Arial" w:hAnsi="Arial"/>
+                <w:i/>
+                <w:sz w:val="22"/>
+              </w:rPr>
+              <w:t xml:space="preserve">    </w:t>
             </w:r>
             <w:proofErr w:type="spellStart"/>
             <w:r>
@@ -938,7 +1068,7 @@
                 <w:sz w:val="23"/>
                 <w:szCs w:val="23"/>
               </w:rPr>
-              <w:t>nUnit</w:t>
+              <w:t>Powershell</w:t>
             </w:r>
             <w:proofErr w:type="spellEnd"/>
             <w:r>
@@ -948,9 +1078,8 @@
                 <w:sz w:val="23"/>
                 <w:szCs w:val="23"/>
               </w:rPr>
-              <w:t xml:space="preserve">, ANT, </w:t>
-            </w:r>
-            <w:proofErr w:type="spellStart"/>
+              <w:t>, A</w:t>
+            </w:r>
             <w:r>
               <w:rPr>
                 <w:rFonts w:ascii="Arial" w:hAnsi="Arial" w:cs="Arial"/>
@@ -958,9 +1087,8 @@
                 <w:sz w:val="23"/>
                 <w:szCs w:val="23"/>
               </w:rPr>
-              <w:t>Resharper</w:t>
-            </w:r>
-            <w:proofErr w:type="spellEnd"/>
+              <w:t xml:space="preserve">WS EC2 &amp; S3, CruiseControl.NET, </w:t>
+            </w:r>
             <w:r>
               <w:rPr>
                 <w:rFonts w:ascii="Arial" w:hAnsi="Arial" w:cs="Arial"/>
@@ -968,44 +1096,19 @@
                 <w:sz w:val="23"/>
                 <w:szCs w:val="23"/>
               </w:rPr>
-              <w:t>, SCRUM, Peer code review.</w:t>
-            </w:r>
-          </w:p>
-          <w:p>
-            <w:pPr>
-              <w:rPr>
-                <w:rFonts w:ascii="Arial" w:hAnsi="Arial"/>
-                <w:i/>
-                <w:sz w:val="22"/>
-              </w:rPr>
-            </w:pPr>
-          </w:p>
-          <w:p>
-            <w:pPr>
+              <w:t xml:space="preserve">Google Maps API, </w:t>
+            </w:r>
+            <w:proofErr w:type="spellStart"/>
+            <w:r>
               <w:rPr>
                 <w:rFonts w:ascii="Arial" w:hAnsi="Arial" w:cs="Arial"/>
                 <w:color w:val="000000"/>
                 <w:sz w:val="23"/>
                 <w:szCs w:val="23"/>
               </w:rPr>
-            </w:pPr>
-            <w:r>
-              <w:rPr>
-                <w:rFonts w:ascii="Arial" w:hAnsi="Arial"/>
-                <w:i/>
-                <w:sz w:val="22"/>
-              </w:rPr>
-              <w:t>Skills:</w:t>
-            </w:r>
-            <w:r>
-              <w:rPr>
-                <w:rFonts w:ascii="Arial" w:hAnsi="Arial"/>
-                <w:i/>
-                <w:sz w:val="22"/>
-              </w:rPr>
-              <w:t xml:space="preserve">     </w:t>
-            </w:r>
-            <w:proofErr w:type="spellStart"/>
+              <w:t>NuGet</w:t>
+            </w:r>
+            <w:proofErr w:type="spellEnd"/>
             <w:r>
               <w:rPr>
                 <w:rFonts w:ascii="Arial" w:hAnsi="Arial" w:cs="Arial"/>
@@ -1013,9 +1116,9 @@
                 <w:sz w:val="23"/>
                 <w:szCs w:val="23"/>
               </w:rPr>
-              <w:t>Powershell</w:t>
-            </w:r>
-            <w:proofErr w:type="spellEnd"/>
+              <w:t xml:space="preserve">, </w:t>
+            </w:r>
+            <w:proofErr w:type="spellStart"/>
             <w:r>
               <w:rPr>
                 <w:rFonts w:ascii="Arial" w:hAnsi="Arial" w:cs="Arial"/>
@@ -1023,9 +1126,9 @@
                 <w:sz w:val="23"/>
                 <w:szCs w:val="23"/>
               </w:rPr>
-              <w:t xml:space="preserve">, AWS EC2 &amp; S3, CruiseControl.NET, </w:t>
-            </w:r>
-            <w:proofErr w:type="spellStart"/>
+              <w:t>Elmah</w:t>
+            </w:r>
+            <w:proofErr w:type="spellEnd"/>
             <w:r>
               <w:rPr>
                 <w:rFonts w:ascii="Arial" w:hAnsi="Arial" w:cs="Arial"/>
@@ -1033,9 +1136,9 @@
                 <w:sz w:val="23"/>
                 <w:szCs w:val="23"/>
               </w:rPr>
-              <w:t>nANT</w:t>
-            </w:r>
-            <w:proofErr w:type="spellEnd"/>
+              <w:t xml:space="preserve">, </w:t>
+            </w:r>
+            <w:proofErr w:type="spellStart"/>
             <w:r>
               <w:rPr>
                 <w:rFonts w:ascii="Arial" w:hAnsi="Arial" w:cs="Arial"/>
@@ -1043,8 +1146,9 @@
                 <w:sz w:val="23"/>
                 <w:szCs w:val="23"/>
               </w:rPr>
-              <w:t>, IIS5-7, SSL certificates, Windows Scheduled Tasks, SSIS Packages, SSH, ADO.NET, D/COM, SQL Backups, Win32 APIs, CDO, DB Unit Testing, Agile Methodology, SCRUM, WP</w:t>
-            </w:r>
+              <w:t>nANT</w:t>
+            </w:r>
+            <w:proofErr w:type="spellEnd"/>
             <w:r>
               <w:rPr>
                 <w:rFonts w:ascii="Arial" w:hAnsi="Arial" w:cs="Arial"/>
@@ -1052,7 +1156,7 @@
                 <w:sz w:val="23"/>
                 <w:szCs w:val="23"/>
               </w:rPr>
-              <w:t xml:space="preserve">F, REST Web Services, </w:t>
+              <w:t xml:space="preserve">, IIS5-7, SSL certificates, Windows Scheduled Tasks, SSIS Packages, SSH, ADO.NET, D/COM, SQL Backups, Win32 APIs, CDO, DB Unit Testing, Agile Methodology, SCRUM, WPF, REST Web Services, </w:t>
             </w:r>
             <w:proofErr w:type="spellStart"/>
             <w:r>
@@ -1072,7 +1176,7 @@
                 <w:sz w:val="23"/>
                 <w:szCs w:val="23"/>
               </w:rPr>
-              <w:t xml:space="preserve"> API</w:t>
+              <w:t xml:space="preserve"> API, ODBC, OLE DB, MSD</w:t>
             </w:r>
             <w:r>
               <w:rPr>
@@ -1081,7 +1185,7 @@
                 <w:sz w:val="23"/>
                 <w:szCs w:val="23"/>
               </w:rPr>
-              <w:t>, ODBC, OLE DB, MSDN, CSLA.NET, Apple iTunes Store.</w:t>
+              <w:t>N, CSLA.NET, Apple iTunes Store and more.</w:t>
             </w:r>
           </w:p>
           <w:p>
@@ -1532,15 +1636,31 @@
                 <w:b/>
                 <w:sz w:val="22"/>
               </w:rPr>
-              <w:t xml:space="preserve">October 2012 – Present  </w:t>
-            </w:r>
-            <w:r>
-              <w:rPr>
-                <w:rFonts w:ascii="Arial" w:hAnsi="Arial"/>
-                <w:b/>
-                <w:sz w:val="22"/>
-              </w:rPr>
-              <w:t xml:space="preserve">  </w:t>
+              <w:t>May</w:t>
+            </w:r>
+            <w:r>
+              <w:rPr>
+                <w:rFonts w:ascii="Arial" w:hAnsi="Arial"/>
+                <w:b/>
+                <w:sz w:val="22"/>
+              </w:rPr>
+              <w:t xml:space="preserve"> 201</w:t>
+            </w:r>
+            <w:r>
+              <w:rPr>
+                <w:rFonts w:ascii="Arial" w:hAnsi="Arial"/>
+                <w:b/>
+                <w:sz w:val="22"/>
+              </w:rPr>
+              <w:t>3</w:t>
+            </w:r>
+            <w:r>
+              <w:rPr>
+                <w:rFonts w:ascii="Arial" w:hAnsi="Arial"/>
+                <w:b/>
+                <w:sz w:val="22"/>
+              </w:rPr>
+              <w:t xml:space="preserve"> – Present  </w:t>
             </w:r>
             <w:r>
               <w:rPr>
@@ -1551,23 +1671,7 @@
                 <w:sz w:val="23"/>
                 <w:szCs w:val="23"/>
               </w:rPr>
-              <w:t>Michael &amp; Susan Dell Foundation</w:t>
-            </w:r>
-            <w:r>
-              <w:rPr>
-                <w:rFonts w:ascii="Arial" w:hAnsi="Arial"/>
-                <w:b/>
-                <w:sz w:val="22"/>
-              </w:rPr>
-              <w:t xml:space="preserve">    </w:t>
-            </w:r>
-            <w:r>
-              <w:rPr>
-                <w:rFonts w:ascii="Arial" w:hAnsi="Arial"/>
-                <w:b/>
-                <w:sz w:val="22"/>
-              </w:rPr>
-              <w:t xml:space="preserve"> </w:t>
+              <w:t xml:space="preserve">Department of State Health Services/WIC </w:t>
             </w:r>
             <w:r>
               <w:rPr>
@@ -1616,25 +1720,18 @@
           </w:p>
           <w:p>
             <w:pPr>
+              <w:pStyle w:val="ListParagraph"/>
               <w:numPr>
                 <w:ilvl w:val="0"/>
                 <w:numId w:val="4"/>
               </w:numPr>
               <w:rPr>
-                <w:rFonts w:ascii="Arial" w:hAnsi="Arial"/>
-                <w:sz w:val="22"/>
-              </w:rPr>
-            </w:pPr>
-            <w:r>
-              <w:rPr>
                 <w:rFonts w:ascii="Arial" w:hAnsi="Arial" w:cs="Arial"/>
                 <w:color w:val="000000"/>
                 <w:sz w:val="23"/>
                 <w:szCs w:val="23"/>
               </w:rPr>
-              <w:t xml:space="preserve">Modified, re-factored and produced </w:t>
-            </w:r>
-            <w:proofErr w:type="spellStart"/>
+            </w:pPr>
             <w:r>
               <w:rPr>
                 <w:rFonts w:ascii="Arial" w:hAnsi="Arial" w:cs="Arial"/>
@@ -1642,83 +1739,89 @@
                 <w:sz w:val="23"/>
                 <w:szCs w:val="23"/>
               </w:rPr>
-              <w:t>Powershell</w:t>
-            </w:r>
-            <w:proofErr w:type="spellEnd"/>
-            <w:r>
+              <w:t>Modified, upgraded, released &amp; deployed the Nutritional Education &amp; Breastfeeding Plan web system to support the 2014 Fiscal year breastfeeding classes for DSHS used in 76 counties across Texas.</w:t>
+            </w:r>
+          </w:p>
+          <w:p>
+            <w:pPr>
+              <w:pStyle w:val="ListParagraph"/>
+              <w:ind w:left="360"/>
               <w:rPr>
                 <w:rFonts w:ascii="Arial" w:hAnsi="Arial" w:cs="Arial"/>
                 <w:color w:val="000000"/>
                 <w:sz w:val="23"/>
                 <w:szCs w:val="23"/>
               </w:rPr>
-              <w:t xml:space="preserve"> automation scripts for local SQL databases used by teams of SQL SSIS/ETL developers.</w:t>
-            </w:r>
+            </w:pPr>
           </w:p>
           <w:p>
             <w:pPr>
               <w:pStyle w:val="ListParagraph"/>
-              <w:ind w:left="0"/>
-              <w:rPr>
-                <w:rFonts w:ascii="Arial" w:hAnsi="Arial"/>
-                <w:sz w:val="22"/>
-              </w:rPr>
-            </w:pPr>
-          </w:p>
-          <w:p>
-            <w:pPr>
               <w:numPr>
                 <w:ilvl w:val="0"/>
                 <w:numId w:val="4"/>
               </w:numPr>
               <w:rPr>
-                <w:rFonts w:ascii="Arial" w:hAnsi="Arial"/>
-                <w:sz w:val="22"/>
-              </w:rPr>
-            </w:pPr>
-            <w:r>
-              <w:rPr>
                 <w:rFonts w:ascii="Arial" w:hAnsi="Arial" w:cs="Arial"/>
                 <w:color w:val="000000"/>
                 <w:sz w:val="23"/>
                 <w:szCs w:val="23"/>
               </w:rPr>
-              <w:t>Supported SSIS/ETL developers, business analysts and entire organization of 50+ users with troubleshooting system, network and local level computer problems.</w:t>
-            </w:r>
+            </w:pPr>
+            <w:r>
+              <w:rPr>
+                <w:rFonts w:ascii="Arial" w:hAnsi="Arial" w:cs="Arial"/>
+                <w:color w:val="000000"/>
+                <w:sz w:val="23"/>
+                <w:szCs w:val="23"/>
+              </w:rPr>
+              <w:t xml:space="preserve">Re-factored, modified, upgraded, tuned, tested &amp; deployed </w:t>
+            </w:r>
+            <w:proofErr w:type="spellStart"/>
+            <w:r>
+              <w:rPr>
+                <w:rFonts w:ascii="Arial" w:hAnsi="Arial" w:cs="Arial"/>
+                <w:color w:val="000000"/>
+                <w:sz w:val="23"/>
+                <w:szCs w:val="23"/>
+              </w:rPr>
+              <w:t>WICStaff</w:t>
+            </w:r>
+            <w:proofErr w:type="spellEnd"/>
+            <w:r>
+              <w:rPr>
+                <w:rFonts w:ascii="Arial" w:hAnsi="Arial" w:cs="Arial"/>
+                <w:color w:val="000000"/>
+                <w:sz w:val="23"/>
+                <w:szCs w:val="23"/>
+              </w:rPr>
+              <w:t>, a Microsoft ASP.NET MVC 3 application in a Windows 2003 environment, adhering to all government policies, procedures, requirements and guidelines.</w:t>
+            </w:r>
+          </w:p>
+          <w:p>
+            <w:pPr>
+              <w:rPr>
+                <w:rFonts w:ascii="Arial" w:hAnsi="Arial" w:cs="Arial"/>
+                <w:color w:val="000000"/>
+                <w:sz w:val="23"/>
+                <w:szCs w:val="23"/>
+              </w:rPr>
+            </w:pPr>
           </w:p>
           <w:p>
             <w:pPr>
               <w:pStyle w:val="ListParagraph"/>
-              <w:ind w:left="0"/>
-              <w:rPr>
-                <w:rFonts w:ascii="Arial" w:hAnsi="Arial"/>
-                <w:b/>
-                <w:sz w:val="22"/>
-              </w:rPr>
-            </w:pPr>
-          </w:p>
-          <w:p>
-            <w:pPr>
               <w:numPr>
                 <w:ilvl w:val="0"/>
                 <w:numId w:val="4"/>
               </w:numPr>
               <w:rPr>
-                <w:rFonts w:ascii="Arial" w:hAnsi="Arial"/>
-                <w:b/>
-                <w:sz w:val="22"/>
-              </w:rPr>
-            </w:pPr>
-            <w:r>
-              <w:rPr>
                 <w:rFonts w:ascii="Arial" w:hAnsi="Arial" w:cs="Arial"/>
                 <w:color w:val="000000"/>
                 <w:sz w:val="23"/>
                 <w:szCs w:val="23"/>
               </w:rPr>
-              <w:t xml:space="preserve">Supported user administration for Windows server, Active Directory, </w:t>
-            </w:r>
-            <w:proofErr w:type="spellStart"/>
+            </w:pPr>
             <w:r>
               <w:rPr>
                 <w:rFonts w:ascii="Arial" w:hAnsi="Arial" w:cs="Arial"/>
@@ -1726,29 +1829,34 @@
                 <w:sz w:val="23"/>
                 <w:szCs w:val="23"/>
               </w:rPr>
-              <w:t>GitHub</w:t>
-            </w:r>
-            <w:proofErr w:type="spellEnd"/>
-            <w:r>
+              <w:t>Architected, designed, developed and released a quarterly email windows scheduled task to notify DSHS Breastfeeding Local Agencies to update their account information.</w:t>
+            </w:r>
+          </w:p>
+          <w:p>
+            <w:pPr>
+              <w:pStyle w:val="ListParagraph"/>
               <w:rPr>
                 <w:rFonts w:ascii="Arial" w:hAnsi="Arial" w:cs="Arial"/>
                 <w:color w:val="000000"/>
                 <w:sz w:val="23"/>
                 <w:szCs w:val="23"/>
               </w:rPr>
-              <w:t xml:space="preserve">, SQL Server and </w:t>
-            </w:r>
-            <w:proofErr w:type="spellStart"/>
-            <w:r>
+            </w:pPr>
+          </w:p>
+          <w:p>
+            <w:pPr>
+              <w:pStyle w:val="ListParagraph"/>
+              <w:numPr>
+                <w:ilvl w:val="0"/>
+                <w:numId w:val="4"/>
+              </w:numPr>
               <w:rPr>
                 <w:rFonts w:ascii="Arial" w:hAnsi="Arial" w:cs="Arial"/>
                 <w:color w:val="000000"/>
                 <w:sz w:val="23"/>
                 <w:szCs w:val="23"/>
               </w:rPr>
-              <w:t>TeamCity</w:t>
-            </w:r>
-            <w:proofErr w:type="spellEnd"/>
+            </w:pPr>
             <w:r>
               <w:rPr>
                 <w:rFonts w:ascii="Arial" w:hAnsi="Arial" w:cs="Arial"/>
@@ -1756,34 +1864,631 @@
                 <w:sz w:val="23"/>
                 <w:szCs w:val="23"/>
               </w:rPr>
-              <w:t>.</w:t>
+              <w:t xml:space="preserve">Implemented ELMAH (Error Logging Modules </w:t>
+            </w:r>
+            <w:proofErr w:type="gramStart"/>
+            <w:r>
+              <w:rPr>
+                <w:rFonts w:ascii="Arial" w:hAnsi="Arial" w:cs="Arial"/>
+                <w:color w:val="000000"/>
+                <w:sz w:val="23"/>
+                <w:szCs w:val="23"/>
+              </w:rPr>
+              <w:t>And</w:t>
+            </w:r>
+            <w:proofErr w:type="gramEnd"/>
+            <w:r>
+              <w:rPr>
+                <w:rFonts w:ascii="Arial" w:hAnsi="Arial" w:cs="Arial"/>
+                <w:color w:val="000000"/>
+                <w:sz w:val="23"/>
+                <w:szCs w:val="23"/>
+              </w:rPr>
+              <w:t xml:space="preserve"> Handlers) framework API for diagnosing unhandled </w:t>
+            </w:r>
+            <w:r>
+              <w:rPr>
+                <w:rFonts w:ascii="Arial" w:hAnsi="Arial" w:cs="Arial"/>
+                <w:color w:val="000000"/>
+                <w:sz w:val="23"/>
+                <w:szCs w:val="23"/>
+              </w:rPr>
+              <w:t xml:space="preserve">ASP.NET errors at an enterprise </w:t>
+            </w:r>
+            <w:r>
+              <w:rPr>
+                <w:rFonts w:ascii="Arial" w:hAnsi="Arial" w:cs="Arial"/>
+                <w:color w:val="000000"/>
+                <w:sz w:val="23"/>
+                <w:szCs w:val="23"/>
+              </w:rPr>
+              <w:t>level.</w:t>
             </w:r>
           </w:p>
           <w:p>
             <w:pPr>
               <w:pStyle w:val="ListParagraph"/>
               <w:rPr>
-                <w:rFonts w:ascii="Arial" w:hAnsi="Arial"/>
-                <w:sz w:val="22"/>
-              </w:rPr>
-            </w:pPr>
-          </w:p>
-          <w:p>
-            <w:pPr>
+                <w:rFonts w:ascii="Arial" w:hAnsi="Arial" w:cs="Arial"/>
+                <w:color w:val="000000"/>
+                <w:sz w:val="23"/>
+                <w:szCs w:val="23"/>
+              </w:rPr>
+            </w:pPr>
+          </w:p>
+          <w:p>
+            <w:pPr>
+              <w:pStyle w:val="ListParagraph"/>
               <w:numPr>
                 <w:ilvl w:val="0"/>
                 <w:numId w:val="4"/>
               </w:numPr>
               <w:rPr>
-                <w:rFonts w:ascii="Arial" w:hAnsi="Arial"/>
-                <w:sz w:val="22"/>
-              </w:rPr>
-            </w:pPr>
-            <w:r>
-              <w:rPr>
-                <w:rFonts w:ascii="Arial" w:hAnsi="Arial"/>
-                <w:sz w:val="22"/>
-              </w:rPr>
+                <w:rFonts w:ascii="Arial" w:hAnsi="Arial" w:cs="Arial"/>
+                <w:color w:val="000000"/>
+                <w:sz w:val="23"/>
+                <w:szCs w:val="23"/>
+              </w:rPr>
+            </w:pPr>
+            <w:r>
+              <w:rPr>
+                <w:rFonts w:ascii="Arial" w:hAnsi="Arial" w:cs="Arial"/>
+                <w:color w:val="000000"/>
+                <w:sz w:val="23"/>
+                <w:szCs w:val="23"/>
+              </w:rPr>
+              <w:t xml:space="preserve">Upgraded legacy Google Maps API to 2013 standards. Incorporated the </w:t>
+            </w:r>
+            <w:proofErr w:type="spellStart"/>
+            <w:r>
+              <w:rPr>
+                <w:rFonts w:ascii="Arial" w:hAnsi="Arial" w:cs="Arial"/>
+                <w:color w:val="000000"/>
+                <w:sz w:val="23"/>
+                <w:szCs w:val="23"/>
+              </w:rPr>
+              <w:t>GoogleMaps.LocationServices</w:t>
+            </w:r>
+            <w:proofErr w:type="spellEnd"/>
+            <w:r>
+              <w:rPr>
+                <w:rFonts w:ascii="Arial" w:hAnsi="Arial" w:cs="Arial"/>
+                <w:color w:val="000000"/>
+                <w:sz w:val="23"/>
+                <w:szCs w:val="23"/>
+              </w:rPr>
+              <w:t xml:space="preserve"> </w:t>
+            </w:r>
+            <w:proofErr w:type="spellStart"/>
+            <w:r>
+              <w:rPr>
+                <w:rFonts w:ascii="Arial" w:hAnsi="Arial" w:cs="Arial"/>
+                <w:color w:val="000000"/>
+                <w:sz w:val="23"/>
+                <w:szCs w:val="23"/>
+              </w:rPr>
+              <w:t>NuGet</w:t>
+            </w:r>
+            <w:proofErr w:type="spellEnd"/>
+            <w:r>
+              <w:rPr>
+                <w:rFonts w:ascii="Arial" w:hAnsi="Arial" w:cs="Arial"/>
+                <w:color w:val="000000"/>
+                <w:sz w:val="23"/>
+                <w:szCs w:val="23"/>
+              </w:rPr>
+              <w:t xml:space="preserve"> package for geo-locating longitudinal and latitudinal coordinates to display Agency location markers on an interactive Google map.</w:t>
+            </w:r>
+          </w:p>
+          <w:p>
+            <w:pPr>
+              <w:rPr>
+                <w:rFonts w:ascii="Arial" w:hAnsi="Arial" w:cs="Arial"/>
+                <w:color w:val="000000"/>
+                <w:sz w:val="23"/>
+                <w:szCs w:val="23"/>
+              </w:rPr>
+            </w:pPr>
+          </w:p>
+          <w:p>
+            <w:pPr>
+              <w:pStyle w:val="ListParagraph"/>
+              <w:numPr>
+                <w:ilvl w:val="0"/>
+                <w:numId w:val="4"/>
+              </w:numPr>
+              <w:rPr>
+                <w:rFonts w:ascii="Arial" w:hAnsi="Arial" w:cs="Arial"/>
+                <w:color w:val="000000"/>
+                <w:sz w:val="23"/>
+                <w:szCs w:val="23"/>
+              </w:rPr>
+            </w:pPr>
+            <w:r>
+              <w:rPr>
+                <w:rFonts w:ascii="Arial" w:hAnsi="Arial" w:cs="Arial"/>
+                <w:color w:val="000000"/>
+                <w:sz w:val="23"/>
+                <w:szCs w:val="23"/>
+              </w:rPr>
+              <w:t>Modified database schema via SQL 2008 change scripts.</w:t>
+            </w:r>
+          </w:p>
+          <w:p>
+            <w:pPr>
+              <w:rPr>
+                <w:rFonts w:ascii="Arial" w:hAnsi="Arial" w:cs="Arial"/>
+                <w:color w:val="000000"/>
+                <w:sz w:val="23"/>
+                <w:szCs w:val="23"/>
+              </w:rPr>
+            </w:pPr>
+          </w:p>
+          <w:p>
+            <w:pPr>
+              <w:pStyle w:val="ListParagraph"/>
+              <w:numPr>
+                <w:ilvl w:val="0"/>
+                <w:numId w:val="4"/>
+              </w:numPr>
+              <w:rPr>
+                <w:rFonts w:ascii="Arial" w:hAnsi="Arial" w:cs="Arial"/>
+                <w:color w:val="000000"/>
+                <w:sz w:val="23"/>
+                <w:szCs w:val="23"/>
+              </w:rPr>
+            </w:pPr>
+            <w:r>
+              <w:rPr>
+                <w:rFonts w:ascii="Arial" w:hAnsi="Arial" w:cs="Arial"/>
+                <w:color w:val="000000"/>
+                <w:sz w:val="23"/>
+                <w:szCs w:val="23"/>
+              </w:rPr>
+              <w:t xml:space="preserve">Developed </w:t>
+            </w:r>
+            <w:proofErr w:type="spellStart"/>
+            <w:r>
+              <w:rPr>
+                <w:rFonts w:ascii="Arial" w:hAnsi="Arial" w:cs="Arial"/>
+                <w:color w:val="000000"/>
+                <w:sz w:val="23"/>
+                <w:szCs w:val="23"/>
+              </w:rPr>
+              <w:t>Powershell</w:t>
+            </w:r>
+            <w:proofErr w:type="spellEnd"/>
+            <w:r>
+              <w:rPr>
+                <w:rFonts w:ascii="Arial" w:hAnsi="Arial" w:cs="Arial"/>
+                <w:color w:val="000000"/>
+                <w:sz w:val="23"/>
+                <w:szCs w:val="23"/>
+              </w:rPr>
+              <w:t xml:space="preserve"> deployment scripts for moving ASP.NET MVC3 releases from development to test environments.</w:t>
+            </w:r>
+          </w:p>
+          <w:p>
+            <w:pPr>
+              <w:rPr>
+                <w:rFonts w:ascii="Arial" w:hAnsi="Arial" w:cs="Arial"/>
+                <w:color w:val="000000"/>
+                <w:sz w:val="23"/>
+                <w:szCs w:val="23"/>
+              </w:rPr>
+            </w:pPr>
+          </w:p>
+          <w:p>
+            <w:pPr>
+              <w:pStyle w:val="ListParagraph"/>
+              <w:numPr>
+                <w:ilvl w:val="0"/>
+                <w:numId w:val="4"/>
+              </w:numPr>
+              <w:rPr>
+                <w:rFonts w:ascii="Arial" w:hAnsi="Arial" w:cs="Arial"/>
+                <w:color w:val="000000"/>
+                <w:sz w:val="23"/>
+                <w:szCs w:val="23"/>
+              </w:rPr>
+            </w:pPr>
+            <w:r>
+              <w:rPr>
+                <w:rFonts w:ascii="Arial" w:hAnsi="Arial" w:cs="Arial"/>
+                <w:color w:val="000000"/>
+                <w:sz w:val="23"/>
+                <w:szCs w:val="23"/>
+              </w:rPr>
+              <w:t xml:space="preserve">Implemented agile development practices acting as SCRUM Master for sprint planning, user stories, task prioritization, </w:t>
+            </w:r>
+            <w:proofErr w:type="gramStart"/>
+            <w:r>
+              <w:rPr>
+                <w:rFonts w:ascii="Arial" w:hAnsi="Arial" w:cs="Arial"/>
+                <w:color w:val="000000"/>
+                <w:sz w:val="23"/>
+                <w:szCs w:val="23"/>
+              </w:rPr>
+              <w:t>stack</w:t>
+            </w:r>
+            <w:proofErr w:type="gramEnd"/>
+            <w:r>
+              <w:rPr>
+                <w:rFonts w:ascii="Arial" w:hAnsi="Arial" w:cs="Arial"/>
+                <w:color w:val="000000"/>
+                <w:sz w:val="23"/>
+                <w:szCs w:val="23"/>
+              </w:rPr>
+              <w:t xml:space="preserve"> ranking with state of the art Microsoft Team Foundation Server tools.</w:t>
+            </w:r>
+          </w:p>
+          <w:p>
+            <w:pPr>
+              <w:pStyle w:val="ListParagraph"/>
+              <w:rPr>
+                <w:rFonts w:ascii="Arial" w:hAnsi="Arial" w:cs="Arial"/>
+                <w:color w:val="000000"/>
+                <w:sz w:val="23"/>
+                <w:szCs w:val="23"/>
+              </w:rPr>
+            </w:pPr>
+          </w:p>
+          <w:p>
+            <w:pPr>
+              <w:pStyle w:val="ListParagraph"/>
+              <w:numPr>
+                <w:ilvl w:val="0"/>
+                <w:numId w:val="4"/>
+              </w:numPr>
+              <w:rPr>
+                <w:rFonts w:ascii="Arial" w:hAnsi="Arial" w:cs="Arial"/>
+                <w:color w:val="000000"/>
+                <w:sz w:val="23"/>
+                <w:szCs w:val="23"/>
+              </w:rPr>
+            </w:pPr>
+            <w:r>
+              <w:rPr>
+                <w:rFonts w:ascii="Arial" w:hAnsi="Arial" w:cs="Arial"/>
+                <w:color w:val="000000"/>
+                <w:sz w:val="23"/>
+                <w:szCs w:val="23"/>
+              </w:rPr>
+              <w:t xml:space="preserve">Spearheaded development meetings to engage end-users, product owners, </w:t>
+            </w:r>
+            <w:proofErr w:type="gramStart"/>
+            <w:r>
+              <w:rPr>
+                <w:rFonts w:ascii="Arial" w:hAnsi="Arial" w:cs="Arial"/>
+                <w:color w:val="000000"/>
+                <w:sz w:val="23"/>
+                <w:szCs w:val="23"/>
+              </w:rPr>
+              <w:t>QA</w:t>
+            </w:r>
+            <w:proofErr w:type="gramEnd"/>
+            <w:r>
+              <w:rPr>
+                <w:rFonts w:ascii="Arial" w:hAnsi="Arial" w:cs="Arial"/>
+                <w:color w:val="000000"/>
+                <w:sz w:val="23"/>
+                <w:szCs w:val="23"/>
+              </w:rPr>
+              <w:t xml:space="preserve"> and business stakeholders for feedback and guidance under a tight federal deadline.</w:t>
+            </w:r>
+          </w:p>
+          <w:p>
+            <w:pPr>
+              <w:rPr>
+                <w:rFonts w:ascii="Arial" w:hAnsi="Arial" w:cs="Arial"/>
+                <w:color w:val="000000"/>
+                <w:sz w:val="23"/>
+                <w:szCs w:val="23"/>
+              </w:rPr>
+            </w:pPr>
+          </w:p>
+          <w:p>
+            <w:pPr>
+              <w:rPr>
+                <w:rFonts w:ascii="Arial" w:hAnsi="Arial" w:cs="Arial"/>
+                <w:color w:val="000000"/>
+                <w:sz w:val="23"/>
+                <w:szCs w:val="23"/>
+              </w:rPr>
+            </w:pPr>
+          </w:p>
+          <w:p>
+            <w:pPr>
+              <w:rPr>
+                <w:rFonts w:ascii="Arial" w:hAnsi="Arial"/>
+                <w:b/>
+                <w:sz w:val="22"/>
+              </w:rPr>
+            </w:pPr>
+          </w:p>
+          <w:p>
+            <w:pPr>
+              <w:rPr>
+                <w:rFonts w:ascii="Arial" w:hAnsi="Arial"/>
+                <w:b/>
+                <w:sz w:val="22"/>
+              </w:rPr>
+            </w:pPr>
+            <w:r>
+              <w:rPr>
+                <w:rFonts w:ascii="Arial" w:hAnsi="Arial"/>
+                <w:b/>
+                <w:sz w:val="22"/>
+              </w:rPr>
+              <w:t xml:space="preserve">October 2012 – </w:t>
+            </w:r>
+            <w:r>
+              <w:rPr>
+                <w:rFonts w:ascii="Arial" w:hAnsi="Arial"/>
+                <w:b/>
+                <w:sz w:val="22"/>
+              </w:rPr>
+              <w:t xml:space="preserve">May 2013 </w:t>
+            </w:r>
+            <w:r>
+              <w:rPr>
+                <w:rFonts w:ascii="Arial" w:hAnsi="Arial"/>
+                <w:b/>
+                <w:sz w:val="22"/>
+              </w:rPr>
+              <w:t xml:space="preserve">  </w:t>
+            </w:r>
+            <w:r>
+              <w:rPr>
+                <w:rFonts w:ascii="Arial" w:hAnsi="Arial"/>
+                <w:b/>
+                <w:sz w:val="22"/>
+              </w:rPr>
+              <w:t xml:space="preserve">     MSDF (Dell)/</w:t>
+            </w:r>
+            <w:r>
+              <w:rPr>
+                <w:rFonts w:ascii="Arial" w:hAnsi="Arial" w:cs="Arial"/>
+                <w:b/>
+                <w:bCs/>
+                <w:color w:val="000000"/>
+                <w:sz w:val="23"/>
+                <w:szCs w:val="23"/>
+              </w:rPr>
+              <w:t>Double Line Inc.</w:t>
+            </w:r>
+            <w:r>
+              <w:rPr>
+                <w:rFonts w:ascii="Arial" w:hAnsi="Arial"/>
+                <w:b/>
+                <w:sz w:val="22"/>
+              </w:rPr>
+              <w:t xml:space="preserve">   </w:t>
+            </w:r>
+            <w:r>
+              <w:rPr>
+                <w:rFonts w:ascii="Arial" w:hAnsi="Arial"/>
+                <w:b/>
+                <w:sz w:val="22"/>
+              </w:rPr>
+              <w:t xml:space="preserve"> </w:t>
+            </w:r>
+            <w:r>
+              <w:rPr>
+                <w:rFonts w:ascii="Arial" w:hAnsi="Arial"/>
+                <w:b/>
+                <w:sz w:val="22"/>
+              </w:rPr>
+              <w:t>Austin, Texas</w:t>
+            </w:r>
+          </w:p>
+          <w:p>
+            <w:pPr>
+              <w:rPr>
+                <w:rFonts w:ascii="Arial" w:hAnsi="Arial" w:cs="Arial"/>
+                <w:b/>
+                <w:bCs/>
+                <w:i/>
+                <w:iCs/>
+                <w:color w:val="000000"/>
+                <w:sz w:val="23"/>
+                <w:szCs w:val="23"/>
+              </w:rPr>
+            </w:pPr>
+            <w:r>
+              <w:rPr>
+                <w:rFonts w:ascii="Arial" w:hAnsi="Arial" w:cs="Arial"/>
+                <w:b/>
+                <w:bCs/>
+                <w:i/>
+                <w:iCs/>
+                <w:color w:val="000000"/>
+                <w:sz w:val="23"/>
+                <w:szCs w:val="23"/>
+              </w:rPr>
+              <w:t>C# Deployment Specialist/Contractor</w:t>
+            </w:r>
+          </w:p>
+          <w:p>
+            <w:pPr>
+              <w:rPr>
+                <w:rFonts w:ascii="Arial" w:hAnsi="Arial"/>
+                <w:b/>
+                <w:sz w:val="22"/>
+              </w:rPr>
+            </w:pPr>
+          </w:p>
+          <w:p>
+            <w:pPr>
+              <w:numPr>
+                <w:ilvl w:val="0"/>
+                <w:numId w:val="4"/>
+              </w:numPr>
+              <w:rPr>
+                <w:rFonts w:ascii="Arial" w:hAnsi="Arial"/>
+                <w:sz w:val="22"/>
+              </w:rPr>
+            </w:pPr>
+            <w:r>
+              <w:rPr>
+                <w:rFonts w:ascii="Arial" w:hAnsi="Arial" w:cs="Arial"/>
+                <w:color w:val="000000"/>
+                <w:sz w:val="23"/>
+                <w:szCs w:val="23"/>
+              </w:rPr>
+              <w:t xml:space="preserve">Modified, re-factored and produced </w:t>
+            </w:r>
+            <w:proofErr w:type="spellStart"/>
+            <w:r>
+              <w:rPr>
+                <w:rFonts w:ascii="Arial" w:hAnsi="Arial" w:cs="Arial"/>
+                <w:color w:val="000000"/>
+                <w:sz w:val="23"/>
+                <w:szCs w:val="23"/>
+              </w:rPr>
+              <w:t>Powershell</w:t>
+            </w:r>
+            <w:proofErr w:type="spellEnd"/>
+            <w:r>
+              <w:rPr>
+                <w:rFonts w:ascii="Arial" w:hAnsi="Arial" w:cs="Arial"/>
+                <w:color w:val="000000"/>
+                <w:sz w:val="23"/>
+                <w:szCs w:val="23"/>
+              </w:rPr>
+              <w:t xml:space="preserve"> automation scripts for local SQL databases used by teams of SQL SSIS/ETL developers.</w:t>
+            </w:r>
+          </w:p>
+          <w:p>
+            <w:pPr>
+              <w:pStyle w:val="ListParagraph"/>
+              <w:ind w:left="0"/>
+              <w:rPr>
+                <w:rFonts w:ascii="Arial" w:hAnsi="Arial"/>
+                <w:sz w:val="22"/>
+              </w:rPr>
+            </w:pPr>
+          </w:p>
+          <w:p>
+            <w:pPr>
+              <w:numPr>
+                <w:ilvl w:val="0"/>
+                <w:numId w:val="4"/>
+              </w:numPr>
+              <w:rPr>
+                <w:rFonts w:ascii="Arial" w:hAnsi="Arial"/>
+                <w:sz w:val="22"/>
+              </w:rPr>
+            </w:pPr>
+            <w:r>
+              <w:rPr>
+                <w:rFonts w:ascii="Arial" w:hAnsi="Arial" w:cs="Arial"/>
+                <w:color w:val="000000"/>
+                <w:sz w:val="23"/>
+                <w:szCs w:val="23"/>
+              </w:rPr>
+              <w:t>Supported SSIS/ETL developers, business analysts and entire organization of 50+ users with troubleshooting system, network and local level computer problems.</w:t>
+            </w:r>
+          </w:p>
+          <w:p>
+            <w:pPr>
+              <w:pStyle w:val="ListParagraph"/>
+              <w:ind w:left="0"/>
+              <w:rPr>
+                <w:rFonts w:ascii="Arial" w:hAnsi="Arial"/>
+                <w:b/>
+                <w:sz w:val="22"/>
+              </w:rPr>
+            </w:pPr>
+          </w:p>
+          <w:p>
+            <w:pPr>
+              <w:numPr>
+                <w:ilvl w:val="0"/>
+                <w:numId w:val="4"/>
+              </w:numPr>
+              <w:rPr>
+                <w:rFonts w:ascii="Arial" w:hAnsi="Arial"/>
+                <w:b/>
+                <w:sz w:val="22"/>
+              </w:rPr>
+            </w:pPr>
+            <w:r>
+              <w:rPr>
+                <w:rFonts w:ascii="Arial" w:hAnsi="Arial" w:cs="Arial"/>
+                <w:color w:val="000000"/>
+                <w:sz w:val="23"/>
+                <w:szCs w:val="23"/>
+              </w:rPr>
+              <w:t xml:space="preserve">Supported user administration for Windows server, Active Directory, </w:t>
+            </w:r>
+            <w:proofErr w:type="spellStart"/>
+            <w:r>
+              <w:rPr>
+                <w:rFonts w:ascii="Arial" w:hAnsi="Arial" w:cs="Arial"/>
+                <w:color w:val="000000"/>
+                <w:sz w:val="23"/>
+                <w:szCs w:val="23"/>
+              </w:rPr>
+              <w:t>GitHub</w:t>
+            </w:r>
+            <w:proofErr w:type="spellEnd"/>
+            <w:r>
+              <w:rPr>
+                <w:rFonts w:ascii="Arial" w:hAnsi="Arial" w:cs="Arial"/>
+                <w:color w:val="000000"/>
+                <w:sz w:val="23"/>
+                <w:szCs w:val="23"/>
+              </w:rPr>
+              <w:t xml:space="preserve">, SQL Server and </w:t>
+            </w:r>
+            <w:proofErr w:type="spellStart"/>
+            <w:r>
+              <w:rPr>
+                <w:rFonts w:ascii="Arial" w:hAnsi="Arial" w:cs="Arial"/>
+                <w:color w:val="000000"/>
+                <w:sz w:val="23"/>
+                <w:szCs w:val="23"/>
+              </w:rPr>
+              <w:t>TeamCity</w:t>
+            </w:r>
+            <w:proofErr w:type="spellEnd"/>
+            <w:r>
+              <w:rPr>
+                <w:rFonts w:ascii="Arial" w:hAnsi="Arial" w:cs="Arial"/>
+                <w:color w:val="000000"/>
+                <w:sz w:val="23"/>
+                <w:szCs w:val="23"/>
+              </w:rPr>
+              <w:t>.</w:t>
+            </w:r>
+          </w:p>
+          <w:p>
+            <w:pPr>
+              <w:pStyle w:val="ListParagraph"/>
+              <w:rPr>
+                <w:rFonts w:ascii="Arial" w:hAnsi="Arial"/>
+                <w:sz w:val="22"/>
+              </w:rPr>
+            </w:pPr>
+          </w:p>
+          <w:p>
+            <w:pPr>
+              <w:numPr>
+                <w:ilvl w:val="0"/>
+                <w:numId w:val="4"/>
+              </w:numPr>
+              <w:rPr>
+                <w:rFonts w:ascii="Arial" w:hAnsi="Arial"/>
+                <w:sz w:val="22"/>
+              </w:rPr>
+            </w:pPr>
+            <w:r>
+              <w:rPr>
+                <w:rFonts w:ascii="Arial" w:hAnsi="Arial"/>
+                <w:sz w:val="22"/>
+              </w:rPr>
+              <w:lastRenderedPageBreak/>
               <w:t>Assisted in server “stand ups”</w:t>
             </w:r>
             <w:r>
@@ -2689,16 +3394,6 @@
           </w:p>
           <w:p>
             <w:pPr>
-              <w:pStyle w:val="ListParagraph"/>
-              <w:rPr>
-                <w:rFonts w:ascii="Arial" w:hAnsi="Arial"/>
-                <w:sz w:val="22"/>
-              </w:rPr>
-            </w:pPr>
-          </w:p>
-          <w:p>
-            <w:pPr>
-              <w:pStyle w:val="ListParagraph"/>
               <w:rPr>
                 <w:rFonts w:ascii="Arial" w:hAnsi="Arial"/>
                 <w:sz w:val="22"/>
@@ -2721,7 +3416,6 @@
                 <w:rFonts w:ascii="Arial" w:hAnsi="Arial"/>
                 <w:sz w:val="22"/>
               </w:rPr>
-              <w:lastRenderedPageBreak/>
               <w:t>Installed</w:t>
             </w:r>
             <w:r>
@@ -3101,16 +3795,33 @@
             <w:pPr>
               <w:rPr>
                 <w:rFonts w:ascii="Arial" w:hAnsi="Arial"/>
-                <w:b/>
-                <w:sz w:val="22"/>
-              </w:rPr>
-            </w:pPr>
-            <w:r>
-              <w:rPr>
-                <w:rFonts w:ascii="Arial" w:hAnsi="Arial"/>
-                <w:b/>
-                <w:sz w:val="22"/>
-              </w:rPr>
+                <w:sz w:val="22"/>
+              </w:rPr>
+            </w:pPr>
+          </w:p>
+          <w:p>
+            <w:pPr>
+              <w:rPr>
+                <w:rFonts w:ascii="Arial" w:hAnsi="Arial"/>
+                <w:sz w:val="22"/>
+              </w:rPr>
+            </w:pPr>
+          </w:p>
+          <w:p>
+            <w:pPr>
+              <w:rPr>
+                <w:rFonts w:ascii="Arial" w:hAnsi="Arial"/>
+                <w:b/>
+                <w:sz w:val="22"/>
+              </w:rPr>
+            </w:pPr>
+            <w:r>
+              <w:rPr>
+                <w:rFonts w:ascii="Arial" w:hAnsi="Arial"/>
+                <w:b/>
+                <w:sz w:val="22"/>
+              </w:rPr>
+              <w:lastRenderedPageBreak/>
               <w:t>May 4, 2009</w:t>
             </w:r>
             <w:r>
@@ -4387,16 +5098,6 @@
           </w:p>
           <w:p>
             <w:pPr>
-              <w:pStyle w:val="ListParagraph"/>
-              <w:rPr>
-                <w:rFonts w:ascii="Arial" w:hAnsi="Arial"/>
-                <w:b/>
-                <w:sz w:val="22"/>
-              </w:rPr>
-            </w:pPr>
-          </w:p>
-          <w:p>
-            <w:pPr>
               <w:rPr>
                 <w:rFonts w:ascii="Arial" w:hAnsi="Arial"/>
                 <w:b/>
@@ -5538,33 +6239,6 @@
                 <w:sz w:val="22"/>
               </w:rPr>
             </w:pPr>
-          </w:p>
-          <w:p>
-            <w:pPr>
-              <w:rPr>
-                <w:rFonts w:ascii="Arial" w:hAnsi="Arial"/>
-                <w:b/>
-                <w:sz w:val="22"/>
-              </w:rPr>
-            </w:pPr>
-          </w:p>
-          <w:p>
-            <w:pPr>
-              <w:rPr>
-                <w:rFonts w:ascii="Arial" w:hAnsi="Arial"/>
-                <w:b/>
-                <w:sz w:val="22"/>
-              </w:rPr>
-            </w:pPr>
-          </w:p>
-          <w:p>
-            <w:pPr>
-              <w:rPr>
-                <w:rFonts w:ascii="Arial" w:hAnsi="Arial"/>
-                <w:b/>
-                <w:sz w:val="22"/>
-              </w:rPr>
-            </w:pPr>
             <w:r>
               <w:rPr>
                 <w:rFonts w:ascii="Arial" w:hAnsi="Arial"/>
@@ -5928,16 +6602,6 @@
               </w:rPr>
               <w:t xml:space="preserve"> </w:t>
             </w:r>
-            <w:hyperlink r:id="rId19" w:history="1">
-              <w:r>
-                <w:rPr>
-                  <w:rStyle w:val="Hyperlink"/>
-                  <w:rFonts w:ascii="Arial" w:hAnsi="Arial"/>
-                  <w:sz w:val="22"/>
-                </w:rPr>
-                <w:t>http://www.dot.state.tx.us/apps/DealerInfo/</w:t>
-              </w:r>
-            </w:hyperlink>
           </w:p>
           <w:p>
             <w:pPr>
@@ -5965,6 +6629,7 @@
                 <w:rFonts w:ascii="Arial" w:hAnsi="Arial"/>
                 <w:sz w:val="22"/>
               </w:rPr>
+              <w:lastRenderedPageBreak/>
               <w:t>Developed custom applications in VB.NET for network administrators to retrieve failed fax correspondence</w:t>
             </w:r>
             <w:r>
@@ -6199,7 +6864,7 @@
               </w:rPr>
               <w:t xml:space="preserve">                   </w:t>
             </w:r>
-            <w:hyperlink r:id="rId20" w:history="1">
+            <w:hyperlink r:id="rId19" w:history="1">
               <w:proofErr w:type="spellStart"/>
               <w:r>
                 <w:rPr>
@@ -6360,7 +7025,7 @@
               </w:rPr>
               <w:t xml:space="preserve"> from </w:t>
             </w:r>
-            <w:hyperlink r:id="rId21" w:history="1">
+            <w:hyperlink r:id="rId20" w:history="1">
               <w:r>
                 <w:rPr>
                   <w:rStyle w:val="Hyperlink"/>
@@ -6594,46 +7259,6 @@
           </w:p>
           <w:p>
             <w:pPr>
-              <w:pStyle w:val="ListParagraph"/>
-              <w:rPr>
-                <w:rFonts w:ascii="Arial" w:hAnsi="Arial"/>
-                <w:b/>
-                <w:sz w:val="22"/>
-              </w:rPr>
-            </w:pPr>
-          </w:p>
-          <w:p>
-            <w:pPr>
-              <w:pStyle w:val="ListParagraph"/>
-              <w:rPr>
-                <w:rFonts w:ascii="Arial" w:hAnsi="Arial"/>
-                <w:b/>
-                <w:sz w:val="22"/>
-              </w:rPr>
-            </w:pPr>
-          </w:p>
-          <w:p>
-            <w:pPr>
-              <w:pStyle w:val="ListParagraph"/>
-              <w:rPr>
-                <w:rFonts w:ascii="Arial" w:hAnsi="Arial"/>
-                <w:b/>
-                <w:sz w:val="22"/>
-              </w:rPr>
-            </w:pPr>
-          </w:p>
-          <w:p>
-            <w:pPr>
-              <w:pStyle w:val="ListParagraph"/>
-              <w:rPr>
-                <w:rFonts w:ascii="Arial" w:hAnsi="Arial"/>
-                <w:b/>
-                <w:sz w:val="22"/>
-              </w:rPr>
-            </w:pPr>
-          </w:p>
-          <w:p>
-            <w:pPr>
               <w:rPr>
                 <w:rFonts w:ascii="Arial" w:hAnsi="Arial"/>
                 <w:b/>
@@ -6647,7 +7272,6 @@
                 <w:b/>
                 <w:sz w:val="22"/>
               </w:rPr>
-              <w:lastRenderedPageBreak/>
               <w:t xml:space="preserve">June 8, 2005 – </w:t>
             </w:r>
             <w:r>
@@ -6666,7 +7290,7 @@
               </w:rPr>
               <w:t xml:space="preserve">. 2005    </w:t>
             </w:r>
-            <w:hyperlink r:id="rId22" w:history="1">
+            <w:hyperlink r:id="rId21" w:history="1">
               <w:r>
                 <w:rPr>
                   <w:rStyle w:val="Hyperlink"/>
@@ -6685,7 +7309,7 @@
               </w:rPr>
               <w:t>/</w:t>
             </w:r>
-            <w:hyperlink r:id="rId23" w:history="1">
+            <w:hyperlink r:id="rId22" w:history="1">
               <w:r>
                 <w:rPr>
                   <w:rStyle w:val="Hyperlink"/>
@@ -6972,33 +7596,16 @@
                 <w:sz w:val="22"/>
               </w:rPr>
             </w:pPr>
-          </w:p>
-          <w:p>
-            <w:pPr>
-              <w:rPr>
-                <w:rFonts w:ascii="Arial" w:hAnsi="Arial"/>
-                <w:b/>
-                <w:sz w:val="22"/>
-              </w:rPr>
-            </w:pPr>
-          </w:p>
-          <w:p>
-            <w:pPr>
-              <w:rPr>
-                <w:rFonts w:ascii="Arial" w:hAnsi="Arial"/>
-                <w:b/>
-                <w:sz w:val="22"/>
-              </w:rPr>
-            </w:pPr>
-            <w:r>
-              <w:rPr>
-                <w:rFonts w:ascii="Arial" w:hAnsi="Arial"/>
-                <w:b/>
-                <w:sz w:val="22"/>
-              </w:rPr>
+            <w:r>
+              <w:rPr>
+                <w:rFonts w:ascii="Arial" w:hAnsi="Arial"/>
+                <w:b/>
+                <w:sz w:val="22"/>
+              </w:rPr>
+              <w:lastRenderedPageBreak/>
               <w:t xml:space="preserve">June 1, 2004 – June 1, 2005     </w:t>
             </w:r>
-            <w:hyperlink r:id="rId24" w:history="1">
+            <w:hyperlink r:id="rId23" w:history="1">
               <w:r>
                 <w:rPr>
                   <w:rStyle w:val="Hyperlink"/>
@@ -7343,51 +7950,30 @@
           </w:p>
           <w:p>
             <w:pPr>
-              <w:pStyle w:val="ListParagraph"/>
-              <w:rPr>
-                <w:rFonts w:ascii="Arial" w:hAnsi="Arial"/>
-                <w:b/>
-                <w:sz w:val="22"/>
-              </w:rPr>
-            </w:pPr>
-          </w:p>
-          <w:p>
-            <w:pPr>
-              <w:ind w:left="342"/>
-              <w:rPr>
-                <w:rFonts w:ascii="Arial" w:hAnsi="Arial"/>
-                <w:b/>
-                <w:sz w:val="22"/>
-              </w:rPr>
-            </w:pPr>
-          </w:p>
-          <w:p>
-            <w:pPr>
-              <w:rPr>
-                <w:rFonts w:ascii="Arial" w:hAnsi="Arial"/>
-                <w:b/>
-                <w:sz w:val="22"/>
-              </w:rPr>
-            </w:pPr>
-          </w:p>
-          <w:p>
-            <w:pPr>
-              <w:rPr>
-                <w:rFonts w:ascii="Arial" w:hAnsi="Arial"/>
-                <w:b/>
-                <w:sz w:val="22"/>
-              </w:rPr>
-            </w:pPr>
-            <w:r>
-              <w:rPr>
-                <w:rFonts w:ascii="Arial" w:hAnsi="Arial"/>
-                <w:b/>
-                <w:sz w:val="22"/>
-              </w:rPr>
-              <w:lastRenderedPageBreak/>
+              <w:rPr>
+                <w:rFonts w:ascii="Arial" w:hAnsi="Arial"/>
+                <w:b/>
+                <w:sz w:val="22"/>
+              </w:rPr>
+            </w:pPr>
+          </w:p>
+          <w:p>
+            <w:pPr>
+              <w:rPr>
+                <w:rFonts w:ascii="Arial" w:hAnsi="Arial"/>
+                <w:b/>
+                <w:sz w:val="22"/>
+              </w:rPr>
+            </w:pPr>
+            <w:r>
+              <w:rPr>
+                <w:rFonts w:ascii="Arial" w:hAnsi="Arial"/>
+                <w:b/>
+                <w:sz w:val="22"/>
+              </w:rPr>
               <w:t xml:space="preserve">July 15, 2002 – April 24, 2004 </w:t>
             </w:r>
-            <w:hyperlink r:id="rId25" w:history="1">
+            <w:hyperlink r:id="rId24" w:history="1">
               <w:r>
                 <w:rPr>
                   <w:rStyle w:val="Hyperlink"/>
@@ -7415,6 +8001,7 @@
               <w:t>Mid-level Developer</w:t>
             </w:r>
           </w:p>
+          <w:p/>
           <w:p>
             <w:pPr>
               <w:numPr>
@@ -7432,7 +8019,35 @@
                 <w:rFonts w:ascii="Arial" w:hAnsi="Arial"/>
                 <w:sz w:val="22"/>
               </w:rPr>
-              <w:t>Developed custom Windows applications for automotive dealership software supporting a wide array of business functions.</w:t>
+              <w:t xml:space="preserve">Developed </w:t>
+            </w:r>
+            <w:r>
+              <w:rPr>
+                <w:rFonts w:ascii="Arial" w:hAnsi="Arial"/>
+                <w:sz w:val="22"/>
+              </w:rPr>
+              <w:t xml:space="preserve">custom </w:t>
+            </w:r>
+            <w:r>
+              <w:rPr>
+                <w:rFonts w:ascii="Arial" w:hAnsi="Arial"/>
+                <w:sz w:val="22"/>
+              </w:rPr>
+              <w:t xml:space="preserve">multi-tier </w:t>
+            </w:r>
+            <w:r>
+              <w:rPr>
+                <w:rFonts w:ascii="Arial" w:hAnsi="Arial"/>
+                <w:sz w:val="22"/>
+              </w:rPr>
+              <w:t xml:space="preserve">Windows applications for automotive dealership software </w:t>
+            </w:r>
+            <w:r>
+              <w:rPr>
+                <w:rFonts w:ascii="Arial" w:hAnsi="Arial"/>
+                <w:sz w:val="22"/>
+              </w:rPr>
+              <w:t>using Visual Basic 6, SQL Server 2000, MS Access 7, Visual Basic.net and OOD.</w:t>
             </w:r>
           </w:p>
           <w:p>
@@ -7452,7 +8067,7 @@
                 <w:rFonts w:ascii="Arial" w:hAnsi="Arial"/>
                 <w:sz w:val="22"/>
               </w:rPr>
-              <w:t>Developed multi-tier applications using Visual Basic 6, SQL Server 2000, MS Access 7, Visual Basic.net and OOD.</w:t>
+              <w:t>Developed CDO email service for internal email system. Automatic updating and replication of email folders and folder contacts. Used for mass company emails.</w:t>
             </w:r>
           </w:p>
           <w:p>
@@ -7472,29 +8087,9 @@
                 <w:rFonts w:ascii="Arial" w:hAnsi="Arial"/>
                 <w:sz w:val="22"/>
               </w:rPr>
-              <w:t>Developed CDO email service for internal email system. Automatic updating and replication of email folders and folder contacts. Used for mass company emails.</w:t>
-            </w:r>
-          </w:p>
-          <w:p>
-            <w:pPr>
-              <w:numPr>
-                <w:ilvl w:val="0"/>
-                <w:numId w:val="25"/>
-              </w:numPr>
-              <w:spacing w:before="120" w:after="120"/>
-              <w:rPr>
-                <w:rFonts w:ascii="Arial" w:hAnsi="Arial"/>
-                <w:sz w:val="22"/>
-              </w:rPr>
-            </w:pPr>
-            <w:r>
-              <w:rPr>
-                <w:rFonts w:ascii="Arial" w:hAnsi="Arial"/>
-                <w:sz w:val="22"/>
-              </w:rPr>
               <w:t xml:space="preserve">Developed ActiveX web-based </w:t>
             </w:r>
-            <w:hyperlink r:id="rId26" w:history="1">
+            <w:hyperlink r:id="rId25" w:history="1">
               <w:r>
                 <w:rPr>
                   <w:rStyle w:val="Hyperlink"/>
@@ -7531,7 +8126,7 @@
               </w:rPr>
               <w:t xml:space="preserve">Developed and maintained </w:t>
             </w:r>
-            <w:hyperlink r:id="rId27" w:history="1">
+            <w:hyperlink r:id="rId26" w:history="1">
               <w:r>
                 <w:rPr>
                   <w:rStyle w:val="Hyperlink"/>
@@ -7548,7 +8143,7 @@
               </w:rPr>
               <w:t xml:space="preserve"> for </w:t>
             </w:r>
-            <w:hyperlink r:id="rId28" w:history="1">
+            <w:hyperlink r:id="rId27" w:history="1">
               <w:proofErr w:type="spellStart"/>
               <w:r>
                 <w:rPr>
@@ -7688,28 +8283,19 @@
           </w:p>
           <w:p>
             <w:pPr>
-              <w:spacing w:before="120" w:after="120"/>
-              <w:ind w:left="360"/>
-              <w:rPr>
-                <w:rFonts w:ascii="Arial" w:hAnsi="Arial"/>
-                <w:sz w:val="22"/>
-              </w:rPr>
-            </w:pPr>
-          </w:p>
-          <w:p>
-            <w:pPr>
-              <w:rPr>
-                <w:rFonts w:ascii="Arial" w:hAnsi="Arial"/>
-                <w:b/>
-                <w:sz w:val="22"/>
-              </w:rPr>
-            </w:pPr>
-            <w:r>
-              <w:rPr>
-                <w:rFonts w:ascii="Arial" w:hAnsi="Arial"/>
-                <w:b/>
-                <w:sz w:val="22"/>
-              </w:rPr>
+              <w:rPr>
+                <w:rFonts w:ascii="Arial" w:hAnsi="Arial"/>
+                <w:b/>
+                <w:sz w:val="22"/>
+              </w:rPr>
+            </w:pPr>
+            <w:r>
+              <w:rPr>
+                <w:rFonts w:ascii="Arial" w:hAnsi="Arial"/>
+                <w:b/>
+                <w:sz w:val="22"/>
+              </w:rPr>
+              <w:lastRenderedPageBreak/>
               <w:t xml:space="preserve">Oct. 1, 2001 – April 4, 2002    </w:t>
             </w:r>
             <w:proofErr w:type="spellStart"/>
@@ -8025,6 +8611,26 @@
               </w:rPr>
               <w:t>Gathered requirements from business analysts and converted them into software specifications.</w:t>
             </w:r>
+          </w:p>
+          <w:p>
+            <w:pPr>
+              <w:pStyle w:val="ListParagraph"/>
+              <w:rPr>
+                <w:rFonts w:ascii="Arial" w:hAnsi="Arial"/>
+                <w:b/>
+                <w:sz w:val="22"/>
+              </w:rPr>
+            </w:pPr>
+          </w:p>
+          <w:p>
+            <w:pPr>
+              <w:ind w:left="360"/>
+              <w:rPr>
+                <w:rFonts w:ascii="Arial" w:hAnsi="Arial"/>
+                <w:b/>
+                <w:sz w:val="22"/>
+              </w:rPr>
+            </w:pPr>
           </w:p>
         </w:tc>
       </w:tr>
@@ -8652,18 +9258,6 @@
               </w:rPr>
               <w:t>VB Data Reports accessing and manipulating SQL Server 7 tables.</w:t>
             </w:r>
-          </w:p>
-          <w:p>
-            <w:pPr>
-              <w:tabs>
-                <w:tab w:val="left" w:pos="3600"/>
-              </w:tabs>
-              <w:ind w:left="360"/>
-              <w:rPr>
-                <w:rFonts w:ascii="Arial" w:hAnsi="Arial"/>
-                <w:sz w:val="22"/>
-              </w:rPr>
-            </w:pPr>
           </w:p>
           <w:p>
             <w:pPr>

</xml_diff>